<commit_message>
Added Group Number to Document
</commit_message>
<xml_diff>
--- a/increment1/IT Template.docx
+++ b/increment1/IT Template.docx
@@ -135,7 +135,25 @@
           <w:sz w:val="44"/>
           <w:bdr w:val="none" w:sz="0" w:space="0" w:color="auto" w:frame="1"/>
         </w:rPr>
-        <w:t xml:space="preserve"> &lt;X&gt;</w:t>
+        <w:t xml:space="preserve"> &lt;</w:t>
+      </w:r>
+      <w:r>
+        <w:rPr>
+          <w:rFonts w:ascii="Arial" w:hAnsi="Arial" w:cs="Arial"/>
+          <w:b/>
+          <w:sz w:val="44"/>
+          <w:bdr w:val="none" w:sz="0" w:space="0" w:color="auto" w:frame="1"/>
+        </w:rPr>
+        <w:t>18</w:t>
+      </w:r>
+      <w:r>
+        <w:rPr>
+          <w:rFonts w:ascii="Arial" w:hAnsi="Arial" w:cs="Arial"/>
+          <w:b/>
+          <w:sz w:val="44"/>
+          <w:bdr w:val="none" w:sz="0" w:space="0" w:color="auto" w:frame="1"/>
+        </w:rPr>
+        <w:t>&gt;</w:t>
       </w:r>
     </w:p>
     <w:p>
@@ -496,11 +514,6 @@
     </w:p>
     <w:p/>
     <w:p>
-      <w:pPr>
-        <w:rPr>
-          <w:rFonts w:hint="eastAsia"/>
-        </w:rPr>
-      </w:pPr>
       <w:r>
         <w:t xml:space="preserve">Python: </w:t>
       </w:r>

</xml_diff>